<commit_message>
#20 defend docs updated
</commit_message>
<xml_diff>
--- a/ArchExtractor/doc/defend Doc Stack/03 - x2 molba_dipl_zashtita-Obrazetz.docx
+++ b/ArchExtractor/doc/defend Doc Stack/03 - x2 molba_dipl_zashtita-Obrazetz.docx
@@ -2,8 +2,6 @@
 <file path=word/document.xml><?xml version="1.0" encoding="utf-8"?>
 <w:document xmlns:wpc="http://schemas.microsoft.com/office/word/2010/wordprocessingCanvas" xmlns:mc="http://schemas.openxmlformats.org/markup-compatibility/2006" xmlns:o="urn:schemas-microsoft-com:office:office" xmlns:r="http://schemas.openxmlformats.org/officeDocument/2006/relationships" xmlns:m="http://schemas.openxmlformats.org/officeDocument/2006/math" xmlns:v="urn:schemas-microsoft-com:vml" xmlns:wp14="http://schemas.microsoft.com/office/word/2010/wordprocessingDrawing" xmlns:wp="http://schemas.openxmlformats.org/drawingml/2006/wordprocessingDrawing" xmlns:w10="urn:schemas-microsoft-com:office:word" xmlns:w="http://schemas.openxmlformats.org/wordprocessingml/2006/main" xmlns:w14="http://schemas.microsoft.com/office/word/2010/wordml" xmlns:wpg="http://schemas.microsoft.com/office/word/2010/wordprocessingGroup" xmlns:wpi="http://schemas.microsoft.com/office/word/2010/wordprocessingInk" xmlns:wne="http://schemas.microsoft.com/office/word/2006/wordml" xmlns:wps="http://schemas.microsoft.com/office/word/2010/wordprocessingShape" mc:Ignorable="w14 wp14">
   <w:body>
-    <w:bookmarkStart w:id="0" w:name="_GoBack"/>
-    <w:bookmarkEnd w:id="0"/>
     <w:p>
       <w:pPr>
         <w:framePr w:hSpace="180" w:wrap="auto" w:vAnchor="text" w:hAnchor="page" w:x="1265" w:y="1"/>
@@ -37,10 +35,10 @@
             <v:path o:extrusionok="f" gradientshapeok="t" o:connecttype="rect"/>
             <o:lock v:ext="edit" aspectratio="t"/>
           </v:shapetype>
-          <v:shape id="_x0000_i1025" type="#_x0000_t75" style="width:66pt;height:81pt" o:ole="" fillcolor="window">
+          <v:shape id="_x0000_i1025" type="#_x0000_t75" style="width:65.9pt;height:80.9pt" o:ole="" fillcolor="window">
             <v:imagedata r:id="rId5" o:title=""/>
           </v:shape>
-          <o:OLEObject Type="Embed" ProgID="Word.Picture.8" ShapeID="_x0000_i1025" DrawAspect="Content" ObjectID="_1486133329" r:id="rId6"/>
+          <o:OLEObject Type="Embed" ProgID="Word.Picture.8" ShapeID="_x0000_i1025" DrawAspect="Content" ObjectID="_1486197655" r:id="rId6"/>
         </w:object>
       </w:r>
     </w:p>
@@ -157,36 +155,65 @@
       <w:pPr>
         <w:spacing w:line="360" w:lineRule="auto"/>
         <w:ind w:left="2880"/>
-        <w:jc w:val="both"/>
+        <w:jc w:val="right"/>
+        <w:rPr>
+          <w:i/>
+        </w:rPr>
+      </w:pPr>
+      <w:r>
         <w:rPr>
           <w:sz w:val="32"/>
           <w:lang w:val="bg-BG"/>
         </w:rPr>
-      </w:pPr>
+        <w:t xml:space="preserve">                                  До ръководителя на</w:t>
+      </w:r>
       <w:r>
         <w:rPr>
           <w:sz w:val="32"/>
-          <w:lang w:val="bg-BG"/>
-        </w:rPr>
-        <w:t xml:space="preserve">                                  До ръководителя на катедра:</w:t>
-      </w:r>
+        </w:rPr>
+        <w:t xml:space="preserve"> </w:t>
+      </w:r>
+      <w:r>
+        <w:rPr>
+          <w:sz w:val="32"/>
+          <w:lang w:val="bg-BG"/>
+        </w:rPr>
+        <w:t>катедра:</w:t>
+      </w:r>
+      <w:r>
+        <w:rPr>
+          <w:i/>
+        </w:rPr>
+        <w:t xml:space="preserve">    </w:t>
+      </w:r>
+      <w:proofErr w:type="spellStart"/>
+      <w:r>
+        <w:rPr>
+          <w:i/>
+        </w:rPr>
+        <w:t>Софтуерни</w:t>
+      </w:r>
+      <w:proofErr w:type="spellEnd"/>
+      <w:r>
+        <w:rPr>
+          <w:i/>
+        </w:rPr>
+        <w:t xml:space="preserve"> </w:t>
+      </w:r>
+      <w:proofErr w:type="spellStart"/>
+      <w:r>
+        <w:rPr>
+          <w:i/>
+        </w:rPr>
+        <w:t>Технологии</w:t>
+      </w:r>
+      <w:proofErr w:type="spellEnd"/>
     </w:p>
     <w:p>
       <w:pPr>
         <w:spacing w:line="360" w:lineRule="auto"/>
         <w:ind w:left="2880"/>
-        <w:jc w:val="both"/>
-        <w:rPr>
-          <w:lang w:val="bg-BG"/>
-        </w:rPr>
-      </w:pPr>
-      <w:r>
-        <w:t>_____________________________________________</w:t>
-      </w:r>
-    </w:p>
-    <w:p>
-      <w:pPr>
-        <w:jc w:val="both"/>
+        <w:jc w:val="right"/>
         <w:rPr>
           <w:lang w:val="bg-BG"/>
         </w:rPr>
@@ -203,11 +230,15 @@
     <w:p>
       <w:pPr>
         <w:pStyle w:val="Heading1"/>
+        <w:rPr>
+          <w:lang w:val="en-US"/>
+        </w:rPr>
       </w:pPr>
       <w:r>
         <w:t>М  О  Л  Б  А</w:t>
       </w:r>
     </w:p>
+    <w:p/>
     <w:p>
       <w:pPr>
         <w:pStyle w:val="Heading2"/>
@@ -217,21 +248,71 @@
       <w:pPr>
         <w:spacing w:line="360" w:lineRule="auto"/>
         <w:jc w:val="both"/>
-      </w:pPr>
-      <w:r>
-        <w:rPr>
-          <w:lang w:val="bg-BG"/>
-        </w:rPr>
-        <w:t xml:space="preserve">от </w:t>
-      </w:r>
-      <w:r>
-        <w:t>_____________________________________________________________________</w:t>
+        <w:rPr>
+          <w:u w:val="single"/>
+        </w:rPr>
+      </w:pPr>
+      <w:r>
+        <w:t>о</w:t>
+      </w:r>
+      <w:r>
+        <w:rPr>
+          <w:lang w:val="bg-BG"/>
+        </w:rPr>
+        <w:t>т</w:t>
+      </w:r>
+      <w:r>
+        <w:t xml:space="preserve"> </w:t>
+      </w:r>
+      <w:r>
+        <w:t xml:space="preserve">      </w:t>
+      </w:r>
+      <w:proofErr w:type="spellStart"/>
+      <w:r>
+        <w:rPr>
+          <w:i/>
+        </w:rPr>
+        <w:t>Димитър</w:t>
+      </w:r>
+      <w:proofErr w:type="spellEnd"/>
+      <w:r>
+        <w:rPr>
+          <w:i/>
+        </w:rPr>
+        <w:t xml:space="preserve"> </w:t>
+      </w:r>
+      <w:proofErr w:type="spellStart"/>
+      <w:r>
+        <w:rPr>
+          <w:i/>
+        </w:rPr>
+        <w:t>Делянов</w:t>
+      </w:r>
+      <w:proofErr w:type="spellEnd"/>
+      <w:r>
+        <w:rPr>
+          <w:i/>
+        </w:rPr>
+        <w:t xml:space="preserve"> </w:t>
+      </w:r>
+      <w:proofErr w:type="spellStart"/>
+      <w:r>
+        <w:rPr>
+          <w:i/>
+        </w:rPr>
+        <w:t>Манев</w:t>
+      </w:r>
+      <w:proofErr w:type="spellEnd"/>
+      <w:r>
+        <w:rPr>
+          <w:u w:val="single"/>
+        </w:rPr>
+        <w:t xml:space="preserve">                                                                                       </w:t>
       </w:r>
     </w:p>
     <w:p>
       <w:pPr>
         <w:spacing w:line="360" w:lineRule="auto"/>
-        <w:jc w:val="both"/>
       </w:pPr>
       <w:r>
         <w:rPr>
@@ -240,16 +321,55 @@
         <w:t>специалност:</w:t>
       </w:r>
       <w:r>
-        <w:t>_____________________________________</w:t>
-      </w:r>
-      <w:r>
-        <w:rPr>
-          <w:lang w:val="bg-BG"/>
-        </w:rPr>
-        <w:t xml:space="preserve"> фак. №</w:t>
-      </w:r>
-      <w:r>
-        <w:t>_________________</w:t>
+        <w:t xml:space="preserve">     </w:t>
+      </w:r>
+      <w:proofErr w:type="spellStart"/>
+      <w:r>
+        <w:rPr>
+          <w:i/>
+        </w:rPr>
+        <w:t>Софтуерни</w:t>
+      </w:r>
+      <w:proofErr w:type="spellEnd"/>
+      <w:r>
+        <w:rPr>
+          <w:i/>
+        </w:rPr>
+        <w:t xml:space="preserve"> </w:t>
+      </w:r>
+      <w:proofErr w:type="spellStart"/>
+      <w:r>
+        <w:rPr>
+          <w:i/>
+        </w:rPr>
+        <w:t>Технологии</w:t>
+      </w:r>
+      <w:proofErr w:type="spellEnd"/>
+      <w:r>
+        <w:t xml:space="preserve">                              </w:t>
+      </w:r>
+      <w:proofErr w:type="spellStart"/>
+      <w:r>
+        <w:rPr>
+          <w:lang w:val="bg-BG"/>
+        </w:rPr>
+        <w:t>фак</w:t>
+      </w:r>
+      <w:proofErr w:type="spellEnd"/>
+      <w:r>
+        <w:rPr>
+          <w:lang w:val="bg-BG"/>
+        </w:rPr>
+        <w:t>. №</w:t>
+      </w:r>
+      <w:r>
+        <w:t xml:space="preserve">   </w:t>
+      </w:r>
+      <w:r>
+        <w:rPr>
+          <w:i/>
+        </w:rPr>
+        <w:t>М22944</w:t>
       </w:r>
     </w:p>
     <w:p>
@@ -264,40 +384,44 @@
         <w:t>специализация:</w:t>
       </w:r>
       <w:r>
-        <w:t xml:space="preserve"> __________________________________________________________</w:t>
-      </w:r>
+        <w:t xml:space="preserve"> </w:t>
+      </w:r>
+      <w:r>
+        <w:t xml:space="preserve">  </w:t>
+      </w:r>
+      <w:proofErr w:type="spellStart"/>
+      <w:r>
+        <w:rPr>
+          <w:i/>
+        </w:rPr>
+        <w:t>Софтуерни</w:t>
+      </w:r>
+      <w:proofErr w:type="spellEnd"/>
+      <w:r>
+        <w:rPr>
+          <w:i/>
+        </w:rPr>
+        <w:t xml:space="preserve"> </w:t>
+      </w:r>
+      <w:proofErr w:type="spellStart"/>
+      <w:r>
+        <w:rPr>
+          <w:i/>
+        </w:rPr>
+        <w:t>Технологии</w:t>
+      </w:r>
+      <w:proofErr w:type="spellEnd"/>
     </w:p>
     <w:p>
       <w:pPr>
         <w:spacing w:line="360" w:lineRule="auto"/>
         <w:jc w:val="both"/>
-        <w:rPr>
-          <w:lang w:val="bg-BG"/>
-        </w:rPr>
-      </w:pPr>
-      <w:r>
-        <w:rPr>
-          <w:lang w:val="bg-BG"/>
-        </w:rPr>
-        <w:t>Моля да бъда допуснат</w:t>
-      </w:r>
-      <w:r>
-        <w:t>(</w:t>
-      </w:r>
-      <w:r>
-        <w:rPr>
-          <w:lang w:val="bg-BG"/>
-        </w:rPr>
-        <w:t>а</w:t>
-      </w:r>
-      <w:r>
-        <w:t>)</w:t>
-      </w:r>
-      <w:r>
-        <w:rPr>
-          <w:lang w:val="bg-BG"/>
-        </w:rPr>
-        <w:t xml:space="preserve"> до защита на разработената от мен дипломна работа.</w:t>
+      </w:pPr>
+      <w:r>
+        <w:rPr>
+          <w:lang w:val="bg-BG"/>
+        </w:rPr>
+        <w:t>Моля да бъда допуснат до защита на разработената от мен дипломна работа.</w:t>
       </w:r>
     </w:p>
     <w:p>
@@ -305,6 +429,12 @@
         <w:spacing w:line="360" w:lineRule="auto"/>
         <w:jc w:val="both"/>
       </w:pPr>
+    </w:p>
+    <w:p>
+      <w:pPr>
+        <w:spacing w:line="360" w:lineRule="auto"/>
+        <w:jc w:val="both"/>
+      </w:pPr>
       <w:r>
         <w:rPr>
           <w:lang w:val="bg-BG"/>
@@ -321,7 +451,226 @@
         <w:t>на дипломната работа:</w:t>
       </w:r>
       <w:r>
-        <w:t>_______________________________________________</w:t>
+        <w:t xml:space="preserve"> </w:t>
+      </w:r>
+      <w:r>
+        <w:t xml:space="preserve"> </w:t>
+      </w:r>
+      <w:r>
+        <w:rPr>
+          <w:i/>
+        </w:rPr>
+        <w:t>“</w:t>
+      </w:r>
+      <w:proofErr w:type="spellStart"/>
+      <w:r>
+        <w:rPr>
+          <w:i/>
+        </w:rPr>
+        <w:t>Mоделно</w:t>
+      </w:r>
+      <w:proofErr w:type="spellEnd"/>
+      <w:r>
+        <w:rPr>
+          <w:i/>
+        </w:rPr>
+        <w:t xml:space="preserve"> </w:t>
+      </w:r>
+      <w:proofErr w:type="spellStart"/>
+      <w:r>
+        <w:rPr>
+          <w:i/>
+        </w:rPr>
+        <w:t>базирана</w:t>
+      </w:r>
+      <w:proofErr w:type="spellEnd"/>
+      <w:r>
+        <w:rPr>
+          <w:i/>
+        </w:rPr>
+        <w:t xml:space="preserve"> </w:t>
+      </w:r>
+      <w:proofErr w:type="spellStart"/>
+      <w:r>
+        <w:rPr>
+          <w:i/>
+        </w:rPr>
+        <w:t>разработка</w:t>
+      </w:r>
+      <w:proofErr w:type="spellEnd"/>
+      <w:r>
+        <w:rPr>
+          <w:i/>
+        </w:rPr>
+        <w:t xml:space="preserve"> </w:t>
+      </w:r>
+      <w:proofErr w:type="spellStart"/>
+      <w:r>
+        <w:rPr>
+          <w:i/>
+        </w:rPr>
+        <w:t>на</w:t>
+      </w:r>
+      <w:proofErr w:type="spellEnd"/>
+      <w:r>
+        <w:rPr>
+          <w:i/>
+        </w:rPr>
+        <w:t xml:space="preserve"> </w:t>
+      </w:r>
+      <w:proofErr w:type="spellStart"/>
+      <w:r>
+        <w:rPr>
+          <w:i/>
+        </w:rPr>
+        <w:t>софтуер</w:t>
+      </w:r>
+      <w:proofErr w:type="spellEnd"/>
+      <w:r>
+        <w:rPr>
+          <w:i/>
+        </w:rPr>
+        <w:t xml:space="preserve"> </w:t>
+      </w:r>
+      <w:proofErr w:type="spellStart"/>
+      <w:r>
+        <w:rPr>
+          <w:i/>
+        </w:rPr>
+        <w:t>за</w:t>
+      </w:r>
+      <w:proofErr w:type="spellEnd"/>
+      <w:r>
+        <w:rPr>
+          <w:i/>
+        </w:rPr>
+        <w:t xml:space="preserve"> </w:t>
+      </w:r>
+      <w:proofErr w:type="spellStart"/>
+      <w:r>
+        <w:rPr>
+          <w:i/>
+        </w:rPr>
+        <w:t>вградена</w:t>
+      </w:r>
+      <w:proofErr w:type="spellEnd"/>
+      <w:r>
+        <w:rPr>
+          <w:i/>
+        </w:rPr>
+        <w:t xml:space="preserve"> </w:t>
+      </w:r>
+      <w:proofErr w:type="spellStart"/>
+      <w:r>
+        <w:rPr>
+          <w:i/>
+        </w:rPr>
+        <w:t>софтуерна</w:t>
+      </w:r>
+      <w:proofErr w:type="spellEnd"/>
+      <w:r>
+        <w:rPr>
+          <w:i/>
+        </w:rPr>
+        <w:t xml:space="preserve"> </w:t>
+      </w:r>
+      <w:proofErr w:type="spellStart"/>
+      <w:r>
+        <w:rPr>
+          <w:i/>
+        </w:rPr>
+        <w:t>система</w:t>
+      </w:r>
+      <w:proofErr w:type="spellEnd"/>
+      <w:r>
+        <w:rPr>
+          <w:i/>
+        </w:rPr>
+        <w:t xml:space="preserve"> </w:t>
+      </w:r>
+      <w:proofErr w:type="spellStart"/>
+      <w:r>
+        <w:rPr>
+          <w:i/>
+        </w:rPr>
+        <w:t>чрез</w:t>
+      </w:r>
+      <w:proofErr w:type="spellEnd"/>
+      <w:r>
+        <w:rPr>
+          <w:i/>
+        </w:rPr>
+        <w:t xml:space="preserve"> </w:t>
+      </w:r>
+      <w:proofErr w:type="spellStart"/>
+      <w:r>
+        <w:rPr>
+          <w:i/>
+        </w:rPr>
+        <w:t>автоматично</w:t>
+      </w:r>
+      <w:proofErr w:type="spellEnd"/>
+      <w:r>
+        <w:rPr>
+          <w:i/>
+        </w:rPr>
+        <w:t xml:space="preserve"> </w:t>
+      </w:r>
+      <w:proofErr w:type="spellStart"/>
+      <w:r>
+        <w:rPr>
+          <w:i/>
+        </w:rPr>
+        <w:t>извличане</w:t>
+      </w:r>
+      <w:proofErr w:type="spellEnd"/>
+      <w:r>
+        <w:rPr>
+          <w:i/>
+        </w:rPr>
+        <w:t xml:space="preserve"> </w:t>
+      </w:r>
+      <w:proofErr w:type="spellStart"/>
+      <w:r>
+        <w:rPr>
+          <w:i/>
+        </w:rPr>
+        <w:t>на</w:t>
+      </w:r>
+      <w:proofErr w:type="spellEnd"/>
+      <w:r>
+        <w:rPr>
+          <w:i/>
+        </w:rPr>
+        <w:t xml:space="preserve"> </w:t>
+      </w:r>
+      <w:proofErr w:type="spellStart"/>
+      <w:r>
+        <w:rPr>
+          <w:i/>
+        </w:rPr>
+        <w:t>архитектурна</w:t>
+      </w:r>
+      <w:proofErr w:type="spellEnd"/>
+      <w:r>
+        <w:rPr>
+          <w:i/>
+        </w:rPr>
+        <w:t xml:space="preserve"> </w:t>
+      </w:r>
+      <w:proofErr w:type="spellStart"/>
+      <w:r>
+        <w:rPr>
+          <w:i/>
+        </w:rPr>
+        <w:t>информация</w:t>
+      </w:r>
+      <w:proofErr w:type="spellEnd"/>
+      <w:r>
+        <w:rPr>
+          <w:i/>
+        </w:rPr>
+        <w:t>”</w:t>
       </w:r>
     </w:p>
     <w:p>
@@ -329,23 +678,14 @@
         <w:spacing w:line="360" w:lineRule="auto"/>
         <w:jc w:val="both"/>
       </w:pPr>
-      <w:r>
-        <w:t>________________________________________________________________________</w:t>
-      </w:r>
     </w:p>
     <w:p>
       <w:pPr>
         <w:spacing w:line="360" w:lineRule="auto"/>
         <w:jc w:val="both"/>
-      </w:pPr>
-      <w:r>
-        <w:t>________________________________________________________________________</w:t>
-      </w:r>
-    </w:p>
-    <w:p>
-      <w:pPr>
-        <w:spacing w:line="360" w:lineRule="auto"/>
-        <w:jc w:val="both"/>
+        <w:rPr>
+          <w:i/>
+        </w:rPr>
       </w:pPr>
       <w:r>
         <w:rPr>
@@ -354,7 +694,122 @@
         <w:t>Научен ръководител:</w:t>
       </w:r>
       <w:r>
-        <w:t xml:space="preserve"> _____________________________________________________</w:t>
+        <w:t xml:space="preserve"> </w:t>
+      </w:r>
+      <w:r>
+        <w:t xml:space="preserve"> </w:t>
+      </w:r>
+      <w:proofErr w:type="spellStart"/>
+      <w:r>
+        <w:rPr>
+          <w:i/>
+        </w:rPr>
+        <w:t>доц</w:t>
+      </w:r>
+      <w:proofErr w:type="spellEnd"/>
+      <w:r>
+        <w:rPr>
+          <w:i/>
+        </w:rPr>
+        <w:t xml:space="preserve">. </w:t>
+      </w:r>
+      <w:proofErr w:type="spellStart"/>
+      <w:r>
+        <w:rPr>
+          <w:i/>
+        </w:rPr>
+        <w:t>Александър</w:t>
+      </w:r>
+      <w:proofErr w:type="spellEnd"/>
+      <w:r>
+        <w:rPr>
+          <w:i/>
+        </w:rPr>
+        <w:t xml:space="preserve"> </w:t>
+      </w:r>
+      <w:proofErr w:type="spellStart"/>
+      <w:r>
+        <w:rPr>
+          <w:i/>
+        </w:rPr>
+        <w:t>Димов</w:t>
+      </w:r>
+      <w:proofErr w:type="spellEnd"/>
+      <w:r>
+        <w:rPr>
+          <w:i/>
+        </w:rPr>
+        <w:t xml:space="preserve">, </w:t>
+      </w:r>
+      <w:proofErr w:type="spellStart"/>
+      <w:r>
+        <w:rPr>
+          <w:i/>
+        </w:rPr>
+        <w:t>Софтуерни</w:t>
+      </w:r>
+      <w:proofErr w:type="spellEnd"/>
+      <w:r>
+        <w:rPr>
+          <w:i/>
+        </w:rPr>
+        <w:t xml:space="preserve"> </w:t>
+      </w:r>
+      <w:proofErr w:type="spellStart"/>
+      <w:r>
+        <w:rPr>
+          <w:i/>
+        </w:rPr>
+        <w:t>Технологии</w:t>
+      </w:r>
+      <w:proofErr w:type="spellEnd"/>
+      <w:r>
+        <w:rPr>
+          <w:i/>
+        </w:rPr>
+        <w:t>/ ФМИ, СУ “</w:t>
+      </w:r>
+      <w:proofErr w:type="spellStart"/>
+      <w:r>
+        <w:rPr>
+          <w:i/>
+        </w:rPr>
+        <w:t>Св</w:t>
+      </w:r>
+      <w:proofErr w:type="spellEnd"/>
+      <w:r>
+        <w:rPr>
+          <w:i/>
+        </w:rPr>
+        <w:t xml:space="preserve">. </w:t>
+      </w:r>
+      <w:proofErr w:type="spellStart"/>
+      <w:r>
+        <w:rPr>
+          <w:i/>
+        </w:rPr>
+        <w:t>Климент</w:t>
+      </w:r>
+      <w:proofErr w:type="spellEnd"/>
+      <w:r>
+        <w:rPr>
+          <w:i/>
+        </w:rPr>
+        <w:t xml:space="preserve"> </w:t>
+      </w:r>
+      <w:proofErr w:type="spellStart"/>
+      <w:r>
+        <w:rPr>
+          <w:i/>
+        </w:rPr>
+        <w:t>Охридски</w:t>
+      </w:r>
+      <w:proofErr w:type="spellEnd"/>
+      <w:r>
+        <w:rPr>
+          <w:i/>
+        </w:rPr>
+        <w:t>”</w:t>
       </w:r>
     </w:p>
     <w:p>
@@ -461,12 +916,25 @@
           <w:bCs/>
         </w:rPr>
       </w:pPr>
-      <w:r>
+      <w:bookmarkStart w:id="0" w:name="_GoBack"/>
+      <w:bookmarkEnd w:id="0"/>
+    </w:p>
+    <w:p>
+      <w:pPr>
+        <w:spacing w:line="360" w:lineRule="auto"/>
+        <w:jc w:val="both"/>
         <w:rPr>
           <w:b/>
           <w:bCs/>
         </w:rPr>
-        <w:t>________________________________________________________________________</w:t>
+      </w:pPr>
+      <w:r>
+        <w:rPr>
+          <w:b/>
+          <w:bCs/>
+        </w:rPr>
+        <w:lastRenderedPageBreak/>
+        <w:t>_______________________________________________________________________</w:t>
       </w:r>
     </w:p>
     <w:p>
@@ -798,11 +1266,15 @@
   </w:style>
   <w:style w:type="character" w:default="1" w:styleId="DefaultParagraphFont">
     <w:name w:val="Default Paragraph Font"/>
+    <w:uiPriority w:val="1"/>
     <w:semiHidden/>
+    <w:unhideWhenUsed/>
   </w:style>
   <w:style w:type="table" w:default="1" w:styleId="TableNormal">
     <w:name w:val="Normal Table"/>
+    <w:uiPriority w:val="99"/>
     <w:semiHidden/>
+    <w:unhideWhenUsed/>
     <w:tblPr>
       <w:tblInd w:w="0" w:type="dxa"/>
       <w:tblCellMar>
@@ -815,7 +1287,9 @@
   </w:style>
   <w:style w:type="numbering" w:default="1" w:styleId="NoList">
     <w:name w:val="No List"/>
+    <w:uiPriority w:val="99"/>
     <w:semiHidden/>
+    <w:unhideWhenUsed/>
   </w:style>
   <w:style w:type="paragraph" w:styleId="Header">
     <w:name w:val="header"/>
@@ -1036,11 +1510,15 @@
   </w:style>
   <w:style w:type="character" w:default="1" w:styleId="DefaultParagraphFont">
     <w:name w:val="Default Paragraph Font"/>
+    <w:uiPriority w:val="1"/>
     <w:semiHidden/>
+    <w:unhideWhenUsed/>
   </w:style>
   <w:style w:type="table" w:default="1" w:styleId="TableNormal">
     <w:name w:val="Normal Table"/>
+    <w:uiPriority w:val="99"/>
     <w:semiHidden/>
+    <w:unhideWhenUsed/>
     <w:tblPr>
       <w:tblInd w:w="0" w:type="dxa"/>
       <w:tblCellMar>
@@ -1053,7 +1531,9 @@
   </w:style>
   <w:style w:type="numbering" w:default="1" w:styleId="NoList">
     <w:name w:val="No List"/>
+    <w:uiPriority w:val="99"/>
     <w:semiHidden/>
+    <w:unhideWhenUsed/>
   </w:style>
   <w:style w:type="paragraph" w:styleId="Header">
     <w:name w:val="header"/>

</xml_diff>